<commit_message>
Some changes to supers... BUT more importantly, the beginnings of the HERO SHIP COMBAT is here.
</commit_message>
<xml_diff>
--- a/SupersRules/502.020 -- Archery.docx
+++ b/SupersRules/502.020 -- Archery.docx
@@ -266,7 +266,6 @@
                 <w:sz w:val="16"/>
                 <w:szCs w:val="16"/>
               </w:rPr>
-              <w:lastRenderedPageBreak/>
               <w:t>Name</w:t>
             </w:r>
           </w:p>
@@ -353,7 +352,6 @@
                 <w:szCs w:val="16"/>
               </w:rPr>
             </w:pPr>
-            <w:proofErr w:type="spellStart"/>
             <w:r>
               <w:rPr>
                 <w:b/>
@@ -362,7 +360,6 @@
               </w:rPr>
               <w:t>Rng</w:t>
             </w:r>
-            <w:proofErr w:type="spellEnd"/>
           </w:p>
         </w:tc>
         <w:tc>
@@ -399,7 +396,6 @@
                 <w:szCs w:val="16"/>
               </w:rPr>
             </w:pPr>
-            <w:proofErr w:type="spellStart"/>
             <w:r>
               <w:rPr>
                 <w:b/>
@@ -408,7 +404,6 @@
               </w:rPr>
               <w:t>AoE</w:t>
             </w:r>
-            <w:proofErr w:type="spellEnd"/>
           </w:p>
         </w:tc>
         <w:tc>
@@ -510,7 +505,6 @@
                 <w:szCs w:val="16"/>
               </w:rPr>
             </w:pPr>
-            <w:proofErr w:type="spellStart"/>
             <w:r>
               <w:rPr>
                 <w:sz w:val="16"/>
@@ -518,7 +512,6 @@
               </w:rPr>
               <w:t>Utl</w:t>
             </w:r>
-            <w:proofErr w:type="spellEnd"/>
           </w:p>
         </w:tc>
         <w:tc>
@@ -923,6 +916,7 @@
                 <w:szCs w:val="16"/>
               </w:rPr>
             </w:pPr>
+            <w:bookmarkStart w:id="0" w:name="_GoBack" w:colFirst="0" w:colLast="9"/>
             <w:r>
               <w:rPr>
                 <w:sz w:val="16"/>
@@ -950,7 +944,6 @@
                 <w:szCs w:val="16"/>
               </w:rPr>
             </w:pPr>
-            <w:proofErr w:type="spellStart"/>
             <w:r>
               <w:rPr>
                 <w:sz w:val="16"/>
@@ -958,7 +951,6 @@
               </w:rPr>
               <w:t>Att</w:t>
             </w:r>
-            <w:proofErr w:type="spellEnd"/>
           </w:p>
         </w:tc>
         <w:tc>
@@ -1158,7 +1150,6 @@
                 <w:szCs w:val="16"/>
               </w:rPr>
             </w:pPr>
-            <w:proofErr w:type="spellStart"/>
             <w:r>
               <w:rPr>
                 <w:sz w:val="16"/>
@@ -1166,7 +1157,6 @@
               </w:rPr>
               <w:t>Att</w:t>
             </w:r>
-            <w:proofErr w:type="spellEnd"/>
           </w:p>
         </w:tc>
         <w:tc>
@@ -1399,7 +1389,6 @@
                 <w:szCs w:val="16"/>
               </w:rPr>
             </w:pPr>
-            <w:proofErr w:type="spellStart"/>
             <w:r>
               <w:rPr>
                 <w:sz w:val="16"/>
@@ -1407,7 +1396,6 @@
               </w:rPr>
               <w:t>Att</w:t>
             </w:r>
-            <w:proofErr w:type="spellEnd"/>
           </w:p>
         </w:tc>
         <w:tc>
@@ -1557,14 +1545,21 @@
                 <w:sz w:val="16"/>
                 <w:szCs w:val="16"/>
               </w:rPr>
-              <w:t xml:space="preserve">(SPD </w:t>
-            </w:r>
-            <w:r>
-              <w:rPr>
-                <w:sz w:val="16"/>
-                <w:szCs w:val="16"/>
-              </w:rPr>
-              <w:t>20, PER</w:t>
+              <w:t>(SPD</w:t>
+            </w:r>
+            <w:r>
+              <w:rPr>
+                <w:sz w:val="16"/>
+                <w:szCs w:val="16"/>
+              </w:rPr>
+              <w:t>, PER</w:t>
+            </w:r>
+            <w:r>
+              <w:rPr>
+                <w:sz w:val="16"/>
+                <w:szCs w:val="16"/>
+              </w:rPr>
+              <w:t xml:space="preserve"> 18</w:t>
             </w:r>
             <w:r>
               <w:rPr>
@@ -1642,7 +1637,6 @@
                 <w:szCs w:val="16"/>
               </w:rPr>
             </w:pPr>
-            <w:proofErr w:type="spellStart"/>
             <w:r>
               <w:rPr>
                 <w:sz w:val="16"/>
@@ -1650,7 +1644,6 @@
               </w:rPr>
               <w:t>Att</w:t>
             </w:r>
-            <w:proofErr w:type="spellEnd"/>
           </w:p>
         </w:tc>
         <w:tc>
@@ -1888,7 +1881,6 @@
                 <w:szCs w:val="16"/>
               </w:rPr>
             </w:pPr>
-            <w:proofErr w:type="spellStart"/>
             <w:r>
               <w:rPr>
                 <w:sz w:val="16"/>
@@ -1896,7 +1888,6 @@
               </w:rPr>
               <w:t>Att</w:t>
             </w:r>
-            <w:proofErr w:type="spellEnd"/>
           </w:p>
         </w:tc>
         <w:tc>
@@ -2103,21 +2094,12 @@
                 <w:szCs w:val="16"/>
               </w:rPr>
             </w:pPr>
-            <w:proofErr w:type="spellStart"/>
-            <w:r>
-              <w:rPr>
-                <w:sz w:val="16"/>
-                <w:szCs w:val="16"/>
-              </w:rPr>
-              <w:t>Att</w:t>
-            </w:r>
-            <w:proofErr w:type="spellEnd"/>
-            <w:r>
-              <w:rPr>
-                <w:sz w:val="16"/>
-                <w:szCs w:val="16"/>
-              </w:rPr>
-              <w:t>+</w:t>
+            <w:r>
+              <w:rPr>
+                <w:sz w:val="16"/>
+                <w:szCs w:val="16"/>
+              </w:rPr>
+              <w:t>Att+</w:t>
             </w:r>
           </w:p>
         </w:tc>
@@ -2364,7 +2346,6 @@
                 <w:u w:val="single"/>
               </w:rPr>
             </w:pPr>
-            <w:proofErr w:type="spellStart"/>
             <w:r>
               <w:rPr>
                 <w:sz w:val="16"/>
@@ -2373,7 +2354,6 @@
               </w:rPr>
               <w:t>Broadhead</w:t>
             </w:r>
-            <w:proofErr w:type="spellEnd"/>
             <w:r>
               <w:rPr>
                 <w:sz w:val="16"/>
@@ -2585,6 +2565,7 @@
           </w:p>
         </w:tc>
       </w:tr>
+      <w:bookmarkEnd w:id="0"/>
       <w:tr>
         <w:tc>
           <w:tcPr>
@@ -2617,7 +2598,6 @@
                 <w:szCs w:val="16"/>
               </w:rPr>
             </w:pPr>
-            <w:proofErr w:type="spellStart"/>
             <w:r>
               <w:rPr>
                 <w:sz w:val="16"/>
@@ -2625,7 +2605,6 @@
               </w:rPr>
               <w:t>Att</w:t>
             </w:r>
-            <w:proofErr w:type="spellEnd"/>
           </w:p>
         </w:tc>
         <w:tc>
@@ -2832,7 +2811,6 @@
                 <w:szCs w:val="16"/>
               </w:rPr>
             </w:pPr>
-            <w:proofErr w:type="spellStart"/>
             <w:r>
               <w:rPr>
                 <w:sz w:val="16"/>
@@ -2840,7 +2818,6 @@
               </w:rPr>
               <w:t>Mov</w:t>
             </w:r>
-            <w:proofErr w:type="spellEnd"/>
           </w:p>
         </w:tc>
         <w:tc>
@@ -2861,8 +2838,6 @@
               </w:rPr>
               <w:t>R</w:t>
             </w:r>
-            <w:bookmarkStart w:id="0" w:name="_GoBack"/>
-            <w:bookmarkEnd w:id="0"/>
           </w:p>
         </w:tc>
         <w:tc>
@@ -3106,7 +3081,6 @@
                 <w:szCs w:val="16"/>
               </w:rPr>
             </w:pPr>
-            <w:proofErr w:type="spellStart"/>
             <w:r>
               <w:rPr>
                 <w:sz w:val="16"/>
@@ -3114,7 +3088,6 @@
               </w:rPr>
               <w:t>Att</w:t>
             </w:r>
-            <w:proofErr w:type="spellEnd"/>
           </w:p>
         </w:tc>
         <w:tc>
@@ -3453,7 +3426,6 @@
           <w:sz w:val="20"/>
           <w:szCs w:val="20"/>
         </w:rPr>
-        <w:lastRenderedPageBreak/>
         <w:t>Alarm Arrow</w:t>
       </w:r>
     </w:p>
@@ -3847,7 +3819,6 @@
           <w:sz w:val="20"/>
           <w:szCs w:val="20"/>
         </w:rPr>
-        <w:lastRenderedPageBreak/>
         <w:t>The glue arrow affects only movement powers that require contact with the ground. This includes running, jumping and tunneling.</w:t>
       </w:r>
     </w:p>
@@ -3980,7 +3951,6 @@
           <w:szCs w:val="20"/>
         </w:rPr>
       </w:pPr>
-      <w:proofErr w:type="spellStart"/>
       <w:r>
         <w:rPr>
           <w:i/>
@@ -3990,7 +3960,6 @@
         </w:rPr>
         <w:t>Loadout</w:t>
       </w:r>
-      <w:proofErr w:type="spellEnd"/>
       <w:r>
         <w:rPr>
           <w:sz w:val="20"/>
@@ -4264,7 +4233,7 @@
 
 <file path=word/numbering.xml><?xml version="1.0" encoding="utf-8"?>
 <w:numbering xmlns:wpc="http://schemas.microsoft.com/office/word/2010/wordprocessingCanvas" xmlns:mc="http://schemas.openxmlformats.org/markup-compatibility/2006" xmlns:o="urn:schemas-microsoft-com:office:office" xmlns:r="http://schemas.openxmlformats.org/officeDocument/2006/relationships" xmlns:m="http://schemas.openxmlformats.org/officeDocument/2006/math" xmlns:v="urn:schemas-microsoft-com:vml" xmlns:wp14="http://schemas.microsoft.com/office/word/2010/wordprocessingDrawing" xmlns:wp="http://schemas.openxmlformats.org/drawingml/2006/wordprocessingDrawing" xmlns:w10="urn:schemas-microsoft-com:office:word" xmlns:w="http://schemas.openxmlformats.org/wordprocessingml/2006/main" xmlns:w14="http://schemas.microsoft.com/office/word/2010/wordml" xmlns:w15="http://schemas.microsoft.com/office/word/2012/wordml" xmlns:wpg="http://schemas.microsoft.com/office/word/2010/wordprocessingGroup" xmlns:wpi="http://schemas.microsoft.com/office/word/2010/wordprocessingInk" xmlns:wne="http://schemas.microsoft.com/office/word/2006/wordml" xmlns:wps="http://schemas.microsoft.com/office/word/2010/wordprocessingShape" mc:Ignorable="w14 w15 wp14">
-  <w:abstractNum w:abstractNumId="0">
+  <w:abstractNum w:abstractNumId="0" w15:restartNumberingAfterBreak="0">
     <w:nsid w:val="0023695C"/>
     <w:multiLevelType w:val="hybridMultilevel"/>
     <w:tmpl w:val="883016AA"/>
@@ -4377,7 +4346,7 @@
       </w:rPr>
     </w:lvl>
   </w:abstractNum>
-  <w:abstractNum w:abstractNumId="1">
+  <w:abstractNum w:abstractNumId="1" w15:restartNumberingAfterBreak="0">
     <w:nsid w:val="00D22631"/>
     <w:multiLevelType w:val="hybridMultilevel"/>
     <w:tmpl w:val="AE1A9B3E"/>
@@ -4490,7 +4459,7 @@
       </w:rPr>
     </w:lvl>
   </w:abstractNum>
-  <w:abstractNum w:abstractNumId="2">
+  <w:abstractNum w:abstractNumId="2" w15:restartNumberingAfterBreak="0">
     <w:nsid w:val="028B32D3"/>
     <w:multiLevelType w:val="hybridMultilevel"/>
     <w:tmpl w:val="F7D43F06"/>
@@ -4603,7 +4572,7 @@
       </w:rPr>
     </w:lvl>
   </w:abstractNum>
-  <w:abstractNum w:abstractNumId="3">
+  <w:abstractNum w:abstractNumId="3" w15:restartNumberingAfterBreak="0">
     <w:nsid w:val="042E7F9B"/>
     <w:multiLevelType w:val="hybridMultilevel"/>
     <w:tmpl w:val="72E428EC"/>
@@ -4718,7 +4687,7 @@
       </w:rPr>
     </w:lvl>
   </w:abstractNum>
-  <w:abstractNum w:abstractNumId="4">
+  <w:abstractNum w:abstractNumId="4" w15:restartNumberingAfterBreak="0">
     <w:nsid w:val="04EC0449"/>
     <w:multiLevelType w:val="hybridMultilevel"/>
     <w:tmpl w:val="4306997A"/>
@@ -4831,7 +4800,7 @@
       </w:rPr>
     </w:lvl>
   </w:abstractNum>
-  <w:abstractNum w:abstractNumId="5">
+  <w:abstractNum w:abstractNumId="5" w15:restartNumberingAfterBreak="0">
     <w:nsid w:val="18E948E5"/>
     <w:multiLevelType w:val="hybridMultilevel"/>
     <w:tmpl w:val="8CCE24EA"/>
@@ -4944,7 +4913,7 @@
       </w:rPr>
     </w:lvl>
   </w:abstractNum>
-  <w:abstractNum w:abstractNumId="6">
+  <w:abstractNum w:abstractNumId="6" w15:restartNumberingAfterBreak="0">
     <w:nsid w:val="26B70281"/>
     <w:multiLevelType w:val="hybridMultilevel"/>
     <w:tmpl w:val="6F6AD3CC"/>
@@ -5057,7 +5026,7 @@
       </w:rPr>
     </w:lvl>
   </w:abstractNum>
-  <w:abstractNum w:abstractNumId="7">
+  <w:abstractNum w:abstractNumId="7" w15:restartNumberingAfterBreak="0">
     <w:nsid w:val="2ADA1BD8"/>
     <w:multiLevelType w:val="hybridMultilevel"/>
     <w:tmpl w:val="BA0E240E"/>
@@ -5170,7 +5139,7 @@
       </w:rPr>
     </w:lvl>
   </w:abstractNum>
-  <w:abstractNum w:abstractNumId="8">
+  <w:abstractNum w:abstractNumId="8" w15:restartNumberingAfterBreak="0">
     <w:nsid w:val="30A4398B"/>
     <w:multiLevelType w:val="hybridMultilevel"/>
     <w:tmpl w:val="9CE6C2BE"/>
@@ -5283,7 +5252,7 @@
       </w:rPr>
     </w:lvl>
   </w:abstractNum>
-  <w:abstractNum w:abstractNumId="9">
+  <w:abstractNum w:abstractNumId="9" w15:restartNumberingAfterBreak="0">
     <w:nsid w:val="35D90534"/>
     <w:multiLevelType w:val="hybridMultilevel"/>
     <w:tmpl w:val="B5D68A78"/>
@@ -5396,7 +5365,7 @@
       </w:rPr>
     </w:lvl>
   </w:abstractNum>
-  <w:abstractNum w:abstractNumId="10">
+  <w:abstractNum w:abstractNumId="10" w15:restartNumberingAfterBreak="0">
     <w:nsid w:val="4A351A16"/>
     <w:multiLevelType w:val="hybridMultilevel"/>
     <w:tmpl w:val="01324B02"/>
@@ -5509,7 +5478,7 @@
       </w:rPr>
     </w:lvl>
   </w:abstractNum>
-  <w:abstractNum w:abstractNumId="11">
+  <w:abstractNum w:abstractNumId="11" w15:restartNumberingAfterBreak="0">
     <w:nsid w:val="4B676410"/>
     <w:multiLevelType w:val="hybridMultilevel"/>
     <w:tmpl w:val="0AA260AE"/>
@@ -5622,7 +5591,7 @@
       </w:rPr>
     </w:lvl>
   </w:abstractNum>
-  <w:abstractNum w:abstractNumId="12">
+  <w:abstractNum w:abstractNumId="12" w15:restartNumberingAfterBreak="0">
     <w:nsid w:val="55974572"/>
     <w:multiLevelType w:val="hybridMultilevel"/>
     <w:tmpl w:val="C39A8322"/>
@@ -5735,7 +5704,7 @@
       </w:rPr>
     </w:lvl>
   </w:abstractNum>
-  <w:abstractNum w:abstractNumId="13">
+  <w:abstractNum w:abstractNumId="13" w15:restartNumberingAfterBreak="0">
     <w:nsid w:val="611F2CA1"/>
     <w:multiLevelType w:val="hybridMultilevel"/>
     <w:tmpl w:val="42926720"/>
@@ -5875,7 +5844,7 @@
       </w:rPr>
     </w:lvl>
   </w:abstractNum>
-  <w:abstractNum w:abstractNumId="14">
+  <w:abstractNum w:abstractNumId="14" w15:restartNumberingAfterBreak="0">
     <w:nsid w:val="662565FB"/>
     <w:multiLevelType w:val="hybridMultilevel"/>
     <w:tmpl w:val="345ABF2A"/>
@@ -5988,7 +5957,7 @@
       </w:rPr>
     </w:lvl>
   </w:abstractNum>
-  <w:abstractNum w:abstractNumId="15">
+  <w:abstractNum w:abstractNumId="15" w15:restartNumberingAfterBreak="0">
     <w:nsid w:val="69DB4A89"/>
     <w:multiLevelType w:val="hybridMultilevel"/>
     <w:tmpl w:val="DD6C12A2"/>
@@ -6101,7 +6070,7 @@
       </w:rPr>
     </w:lvl>
   </w:abstractNum>
-  <w:abstractNum w:abstractNumId="16">
+  <w:abstractNum w:abstractNumId="16" w15:restartNumberingAfterBreak="0">
     <w:nsid w:val="748432C6"/>
     <w:multiLevelType w:val="hybridMultilevel"/>
     <w:tmpl w:val="497A3D7E"/>
@@ -6214,7 +6183,7 @@
       </w:rPr>
     </w:lvl>
   </w:abstractNum>
-  <w:abstractNum w:abstractNumId="17">
+  <w:abstractNum w:abstractNumId="17" w15:restartNumberingAfterBreak="0">
     <w:nsid w:val="7E9859E1"/>
     <w:multiLevelType w:val="hybridMultilevel"/>
     <w:tmpl w:val="C534F7C0"/>

</xml_diff>